<commit_message>
removed feather background and added pdf form of resume
</commit_message>
<xml_diff>
--- a/MiaLucasResume 2019.docx
+++ b/MiaLucasResume 2019.docx
@@ -96,7 +96,7 @@
               </wp:anchor>
             </w:drawing>
           </mc:Choice>
-          <mc:Fallback xmlns:a="http://schemas.openxmlformats.org/drawingml/2006/main" xmlns:mv="urn:schemas-microsoft-com:mac:vml" xmlns:mo="http://schemas.microsoft.com/office/mac/office/2008/main">
+          <mc:Fallback xmlns:mo="http://schemas.microsoft.com/office/mac/office/2008/main" xmlns:mv="urn:schemas-microsoft-com:mac:vml" xmlns:a="http://schemas.openxmlformats.org/drawingml/2006/main">
             <w:pict w14:anchorId="42077B1F">
               <v:line id="Straight Connector 1" style="position:absolute;flip:y;z-index:251659264;visibility:visible;mso-wrap-style:square;mso-width-percent:0;mso-wrap-distance-left:9pt;mso-wrap-distance-top:0;mso-wrap-distance-right:9pt;mso-wrap-distance-bottom:0;mso-position-horizontal:absolute;mso-position-horizontal-relative:text;mso-position-vertical:absolute;mso-position-vertical-relative:text;mso-width-percent:0;mso-width-relative:margin" o:spid="_x0000_s1026" strokecolor="black [3200]" strokeweight=".5pt" from="-4.95pt,14.5pt" to="547pt,14.7pt" w14:anchorId="5E4F21E1" o:gfxdata="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">
                 <v:stroke joinstyle="miter"/>
@@ -198,8 +198,6 @@
         </w:rPr>
         <w:t>, film, and Radio.</w:t>
       </w:r>
-      <w:bookmarkStart w:id="0" w:name="_GoBack"/>
-      <w:bookmarkEnd w:id="0"/>
     </w:p>
     <w:p>
       <w:pPr>
@@ -272,7 +270,7 @@
               </wp:anchor>
             </w:drawing>
           </mc:Choice>
-          <mc:Fallback xmlns:a="http://schemas.openxmlformats.org/drawingml/2006/main" xmlns:mv="urn:schemas-microsoft-com:mac:vml" xmlns:mo="http://schemas.microsoft.com/office/mac/office/2008/main">
+          <mc:Fallback xmlns:mo="http://schemas.microsoft.com/office/mac/office/2008/main" xmlns:mv="urn:schemas-microsoft-com:mac:vml" xmlns:a="http://schemas.openxmlformats.org/drawingml/2006/main">
             <w:pict w14:anchorId="416B1711">
               <v:line id="Straight Connector 2" style="position:absolute;flip:y;z-index:251660288;visibility:visible;mso-wrap-style:square;mso-width-percent:0;mso-wrap-distance-left:9pt;mso-wrap-distance-top:0;mso-wrap-distance-right:9pt;mso-wrap-distance-bottom:0;mso-position-horizontal:absolute;mso-position-horizontal-relative:text;mso-position-vertical:absolute;mso-position-vertical-relative:text;mso-width-percent:0;mso-width-relative:margin" o:spid="_x0000_s1026" strokecolor="black [3200]" strokeweight=".5pt" from="-4.95pt,1.45pt" to="547pt,1.65pt" w14:anchorId="1881E9FC" o:gfxdata="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">
                 <v:stroke joinstyle="miter"/>
@@ -427,7 +425,7 @@
               </wp:anchor>
             </w:drawing>
           </mc:Choice>
-          <mc:Fallback xmlns:a="http://schemas.openxmlformats.org/drawingml/2006/main" xmlns:mv="urn:schemas-microsoft-com:mac:vml" xmlns:mo="http://schemas.microsoft.com/office/mac/office/2008/main">
+          <mc:Fallback xmlns:mo="http://schemas.microsoft.com/office/mac/office/2008/main" xmlns:mv="urn:schemas-microsoft-com:mac:vml" xmlns:a="http://schemas.openxmlformats.org/drawingml/2006/main">
             <w:pict w14:anchorId="7B633078">
               <v:line id="Straight Connector 3" style="position:absolute;z-index:251661312;visibility:visible;mso-wrap-style:square;mso-wrap-distance-left:9pt;mso-wrap-distance-top:0;mso-wrap-distance-right:9pt;mso-wrap-distance-bottom:0;mso-position-horizontal:absolute;mso-position-horizontal-relative:text;mso-position-vertical:absolute;mso-position-vertical-relative:text" o:spid="_x0000_s1026" strokecolor="black [3200]" strokeweight=".5pt" from="-4.95pt,16.55pt" to="547.05pt,16.55pt" w14:anchorId="4CF916A0" o:gfxdata="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">
                 <v:stroke joinstyle="miter"/>
@@ -933,7 +931,28 @@
           <w:sz w:val="20"/>
           <w:szCs w:val="20"/>
         </w:rPr>
-        <w:t xml:space="preserve"> Marinating calm work environment during time sensitive Situations </w:t>
+        <w:t>Maintaining</w:t>
+      </w:r>
+      <w:r>
+        <w:rPr>
+          <w:sz w:val="20"/>
+          <w:szCs w:val="20"/>
+        </w:rPr>
+        <w:t xml:space="preserve"> calm work environment during time sensitive </w:t>
+      </w:r>
+      <w:r>
+        <w:rPr>
+          <w:sz w:val="20"/>
+          <w:szCs w:val="20"/>
+        </w:rPr>
+        <w:t>s</w:t>
+      </w:r>
+      <w:r>
+        <w:rPr>
+          <w:sz w:val="20"/>
+          <w:szCs w:val="20"/>
+        </w:rPr>
+        <w:t xml:space="preserve">ituations </w:t>
       </w:r>
     </w:p>
     <w:p>
@@ -993,7 +1012,7 @@
               </wp:anchor>
             </w:drawing>
           </mc:Choice>
-          <mc:Fallback xmlns:a="http://schemas.openxmlformats.org/drawingml/2006/main" xmlns:mv="urn:schemas-microsoft-com:mac:vml" xmlns:mo="http://schemas.microsoft.com/office/mac/office/2008/main">
+          <mc:Fallback xmlns:mo="http://schemas.microsoft.com/office/mac/office/2008/main" xmlns:mv="urn:schemas-microsoft-com:mac:vml" xmlns:a="http://schemas.openxmlformats.org/drawingml/2006/main">
             <w:pict w14:anchorId="11E6948A">
               <v:line id="Straight Connector 4" style="position:absolute;z-index:251662336;visibility:visible;mso-wrap-style:square;mso-wrap-distance-left:9pt;mso-wrap-distance-top:0;mso-wrap-distance-right:9pt;mso-wrap-distance-bottom:0;mso-position-horizontal:absolute;mso-position-horizontal-relative:text;mso-position-vertical:absolute;mso-position-vertical-relative:text" o:spid="_x0000_s1026" strokecolor="black [3200]" strokeweight=".5pt" from="-4.9pt,9pt" to="547.1pt,9pt" w14:anchorId="750A345F" o:gfxdata="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">
                 <v:stroke joinstyle="miter"/>
@@ -1113,15 +1132,6 @@
           <w:szCs w:val="20"/>
         </w:rPr>
       </w:pPr>
-      <w:r>
-        <w:rPr>
-          <w:rFonts w:asciiTheme="majorHAnsi" w:hAnsiTheme="majorHAnsi"/>
-          <w:b/>
-          <w:sz w:val="22"/>
-          <w:szCs w:val="22"/>
-        </w:rPr>
-        <w:t xml:space="preserve"> </w:t>
-      </w:r>
       <w:r>
         <w:rPr>
           <w:rFonts w:cstheme="minorHAnsi"/>
@@ -1634,7 +1644,7 @@
               </wp:anchor>
             </w:drawing>
           </mc:Choice>
-          <mc:Fallback xmlns:a="http://schemas.openxmlformats.org/drawingml/2006/main" xmlns:mv="urn:schemas-microsoft-com:mac:vml" xmlns:mo="http://schemas.microsoft.com/office/mac/office/2008/main">
+          <mc:Fallback xmlns:mo="http://schemas.microsoft.com/office/mac/office/2008/main" xmlns:mv="urn:schemas-microsoft-com:mac:vml" xmlns:a="http://schemas.openxmlformats.org/drawingml/2006/main">
             <w:pict w14:anchorId="550D2895">
               <v:line id="Straight Connector 5" style="position:absolute;z-index:251663360;visibility:visible;mso-wrap-style:square;mso-wrap-distance-left:9pt;mso-wrap-distance-top:0;mso-wrap-distance-right:9pt;mso-wrap-distance-bottom:0;mso-position-horizontal:absolute;mso-position-horizontal-relative:text;mso-position-vertical:absolute;mso-position-vertical-relative:text" o:spid="_x0000_s1026" strokecolor="black [3200]" strokeweight=".5pt" from="-4.9pt,25.9pt" to="553.1pt,25.9pt" w14:anchorId="7F3D7B04" o:gfxdata="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">
                 <v:stroke joinstyle="miter"/>
@@ -1879,15 +1889,8 @@
           <w:szCs w:val="22"/>
         </w:rPr>
       </w:pPr>
-      <w:r>
-        <w:rPr>
-          <w:b/>
-          <w:i/>
-          <w:sz w:val="22"/>
-          <w:szCs w:val="22"/>
-        </w:rPr>
-        <w:t>References Upon Request</w:t>
-      </w:r>
+      <w:bookmarkStart w:id="0" w:name="_GoBack"/>
+      <w:bookmarkEnd w:id="0"/>
     </w:p>
     <w:p>
       <w:pPr>
@@ -3588,7 +3591,7 @@
     </w:rPrDefault>
     <w:pPrDefault/>
   </w:docDefaults>
-  <w:latentStyles w:defLockedState="0" w:defUIPriority="99" w:defSemiHidden="0" w:defUnhideWhenUsed="0" w:defQFormat="0" w:count="376">
+  <w:latentStyles w:defLockedState="0" w:defUIPriority="99" w:defSemiHidden="0" w:defUnhideWhenUsed="0" w:defQFormat="0" w:count="377">
     <w:lsdException w:name="Normal" w:uiPriority="0" w:qFormat="1"/>
     <w:lsdException w:name="heading 1" w:uiPriority="9" w:qFormat="1"/>
     <w:lsdException w:name="heading 2" w:semiHidden="1" w:uiPriority="9" w:unhideWhenUsed="1" w:qFormat="1"/>
@@ -3960,6 +3963,7 @@
     <w:lsdException w:name="Mention" w:semiHidden="1" w:unhideWhenUsed="1"/>
     <w:lsdException w:name="Smart Hyperlink" w:semiHidden="1" w:unhideWhenUsed="1"/>
     <w:lsdException w:name="Smart Link" w:semiHidden="1" w:unhideWhenUsed="1"/>
+    <w:lsdException w:name="Smart Link Error" w:semiHidden="1" w:unhideWhenUsed="1"/>
   </w:latentStyles>
   <w:style w:type="paragraph" w:default="1" w:styleId="Normal">
     <w:name w:val="Normal"/>

</xml_diff>